<commit_message>
atualizei lista do excell do professor, do doc TODO
</commit_message>
<xml_diff>
--- a/TODO.docx
+++ b/TODO.docx
@@ -1,10 +1,10 @@
 
 <file path=word/document.xml><?xml version="1.0" encoding="utf-8"?>
-<w:document xmlns:wpc="http://schemas.microsoft.com/office/word/2010/wordprocessingCanvas" xmlns:cx="http://schemas.microsoft.com/office/drawing/2014/chartex" xmlns:cx1="http://schemas.microsoft.com/office/drawing/2015/9/8/chartex" xmlns:cx2="http://schemas.microsoft.com/office/drawing/2015/10/21/chartex" xmlns:mc="http://schemas.openxmlformats.org/markup-compatibility/2006" xmlns:o="urn:schemas-microsoft-com:office:office" xmlns:r="http://schemas.openxmlformats.org/officeDocument/2006/relationships" xmlns:m="http://schemas.openxmlformats.org/officeDocument/2006/math" xmlns:v="urn:schemas-microsoft-com:vml" xmlns:wp14="http://schemas.microsoft.com/office/word/2010/wordprocessingDrawing" xmlns:wp="http://schemas.openxmlformats.org/drawingml/2006/wordprocessingDrawing" xmlns:w10="urn:schemas-microsoft-com:office:word" xmlns:w="http://schemas.openxmlformats.org/wordprocessingml/2006/main" xmlns:w14="http://schemas.microsoft.com/office/word/2010/wordml" xmlns:w15="http://schemas.microsoft.com/office/word/2012/wordml" xmlns:w16se="http://schemas.microsoft.com/office/word/2015/wordml/symex" xmlns:wpg="http://schemas.microsoft.com/office/word/2010/wordprocessingGroup" xmlns:wpi="http://schemas.microsoft.com/office/word/2010/wordprocessingInk" xmlns:wne="http://schemas.microsoft.com/office/word/2006/wordml" xmlns:wps="http://schemas.microsoft.com/office/word/2010/wordprocessingShape" mc:Ignorable="w14 w15 w16se wp14">
+<w:document xmlns:wpc="http://schemas.microsoft.com/office/word/2010/wordprocessingCanvas" xmlns:mo="http://schemas.microsoft.com/office/mac/office/2008/main" xmlns:mc="http://schemas.openxmlformats.org/markup-compatibility/2006" xmlns:mv="urn:schemas-microsoft-com:mac:vml" xmlns:o="urn:schemas-microsoft-com:office:office" xmlns:r="http://schemas.openxmlformats.org/officeDocument/2006/relationships" xmlns:m="http://schemas.openxmlformats.org/officeDocument/2006/math" xmlns:v="urn:schemas-microsoft-com:vml" xmlns:wp14="http://schemas.microsoft.com/office/word/2010/wordprocessingDrawing" xmlns:wp="http://schemas.openxmlformats.org/drawingml/2006/wordprocessingDrawing" xmlns:w10="urn:schemas-microsoft-com:office:word" xmlns:w="http://schemas.openxmlformats.org/wordprocessingml/2006/main" xmlns:w14="http://schemas.microsoft.com/office/word/2010/wordml" xmlns:w15="http://schemas.microsoft.com/office/word/2012/wordml" xmlns:wpg="http://schemas.microsoft.com/office/word/2010/wordprocessingGroup" xmlns:wpi="http://schemas.microsoft.com/office/word/2010/wordprocessingInk" xmlns:wne="http://schemas.microsoft.com/office/word/2006/wordml" xmlns:wps="http://schemas.microsoft.com/office/word/2010/wordprocessingShape" mc:Ignorable="w14 w15 wp14">
   <w:body>
     <w:p>
       <w:pPr>
-        <w:pStyle w:val="Ttulo"/>
+        <w:pStyle w:val="Title"/>
         <w:jc w:val="center"/>
         <w:rPr>
           <w:b/>
@@ -33,12 +33,12 @@
     </w:p>
     <w:p>
       <w:pPr>
-        <w:pStyle w:val="Ttulo"/>
-      </w:pPr>
-    </w:p>
-    <w:p>
-      <w:pPr>
-        <w:pStyle w:val="Ttulo"/>
+        <w:pStyle w:val="Title"/>
+      </w:pPr>
+    </w:p>
+    <w:p>
+      <w:pPr>
+        <w:pStyle w:val="Title"/>
       </w:pPr>
       <w:r>
         <w:t>TODO</w:t>
@@ -47,7 +47,7 @@
     <w:p/>
     <w:p>
       <w:pPr>
-        <w:pStyle w:val="PargrafodaLista"/>
+        <w:pStyle w:val="ListParagraph"/>
         <w:numPr>
           <w:ilvl w:val="0"/>
           <w:numId w:val="1"/>
@@ -93,7 +93,7 @@
     </w:p>
     <w:p>
       <w:pPr>
-        <w:pStyle w:val="PargrafodaLista"/>
+        <w:pStyle w:val="ListParagraph"/>
         <w:numPr>
           <w:ilvl w:val="0"/>
           <w:numId w:val="1"/>
@@ -119,11 +119,14 @@
     </w:p>
     <w:p>
       <w:pPr>
-        <w:pStyle w:val="PargrafodaLista"/>
+        <w:pStyle w:val="ListParagraph"/>
         <w:numPr>
           <w:ilvl w:val="1"/>
           <w:numId w:val="1"/>
         </w:numPr>
+        <w:rPr>
+          <w:lang w:val="en-GB"/>
+        </w:rPr>
       </w:pPr>
       <w:r>
         <w:t xml:space="preserve">Definir o </w:t>
@@ -148,84 +151,74 @@
         <w:t>CURRENT_TIMESTAMP</w:t>
       </w:r>
       <w:r>
-        <w:t xml:space="preserve">. Ex: </w:t>
-      </w:r>
-      <w:proofErr w:type="spellStart"/>
-      <w:r>
-        <w:t>create</w:t>
-      </w:r>
-      <w:proofErr w:type="spellEnd"/>
-      <w:r>
+        <w:t xml:space="preserve">. </w:t>
+      </w:r>
+      <w:r>
+        <w:rPr>
+          <w:lang w:val="en-GB"/>
+        </w:rPr>
+        <w:t xml:space="preserve">Ex: create table tbl1(id </w:t>
+      </w:r>
+      <w:proofErr w:type="spellStart"/>
+      <w:r>
+        <w:rPr>
+          <w:lang w:val="en-GB"/>
+        </w:rPr>
+        <w:t>int</w:t>
+      </w:r>
+      <w:proofErr w:type="spellEnd"/>
+      <w:r>
+        <w:rPr>
+          <w:lang w:val="en-GB"/>
+        </w:rPr>
+        <w:t xml:space="preserve"> primary key, </w:t>
+      </w:r>
+      <w:proofErr w:type="spellStart"/>
+      <w:r>
+        <w:rPr>
+          <w:lang w:val="en-GB"/>
+        </w:rPr>
+        <w:t>dt</w:t>
+      </w:r>
+      <w:proofErr w:type="spellEnd"/>
+      <w:r>
+        <w:rPr>
+          <w:lang w:val="en-GB"/>
+        </w:rPr>
         <w:t xml:space="preserve"> </w:t>
       </w:r>
       <w:proofErr w:type="spellStart"/>
       <w:r>
-        <w:t>table</w:t>
-      </w:r>
-      <w:proofErr w:type="spellEnd"/>
-      <w:r>
-        <w:t xml:space="preserve"> tbl1(id </w:t>
-      </w:r>
-      <w:proofErr w:type="spellStart"/>
-      <w:r>
-        <w:t>int</w:t>
-      </w:r>
-      <w:proofErr w:type="spellEnd"/>
-      <w:r>
-        <w:t xml:space="preserve"> </w:t>
-      </w:r>
-      <w:proofErr w:type="spellStart"/>
-      <w:r>
-        <w:t>primary</w:t>
-      </w:r>
-      <w:proofErr w:type="spellEnd"/>
-      <w:r>
-        <w:t xml:space="preserve"> </w:t>
-      </w:r>
-      <w:proofErr w:type="spellStart"/>
-      <w:r>
-        <w:t>key</w:t>
-      </w:r>
-      <w:proofErr w:type="spellEnd"/>
-      <w:r>
-        <w:t xml:space="preserve">, </w:t>
-      </w:r>
-      <w:proofErr w:type="spellStart"/>
-      <w:r>
-        <w:t>dt</w:t>
-      </w:r>
-      <w:proofErr w:type="spellEnd"/>
-      <w:r>
-        <w:t xml:space="preserve"> </w:t>
-      </w:r>
-      <w:proofErr w:type="spellStart"/>
-      <w:r>
+        <w:rPr>
+          <w:lang w:val="en-GB"/>
+        </w:rPr>
         <w:t>datetime</w:t>
       </w:r>
       <w:proofErr w:type="spellEnd"/>
       <w:r>
-        <w:t xml:space="preserve"> </w:t>
-      </w:r>
-      <w:proofErr w:type="spellStart"/>
-      <w:r>
-        <w:t>default</w:t>
-      </w:r>
-      <w:proofErr w:type="spellEnd"/>
-      <w:r>
-        <w:t xml:space="preserve"> </w:t>
-      </w:r>
-      <w:proofErr w:type="spellStart"/>
-      <w:r>
+        <w:rPr>
+          <w:lang w:val="en-GB"/>
+        </w:rPr>
+        <w:t xml:space="preserve"> default </w:t>
+      </w:r>
+      <w:proofErr w:type="spellStart"/>
+      <w:r>
+        <w:rPr>
+          <w:lang w:val="en-GB"/>
+        </w:rPr>
         <w:t>current_timestamp</w:t>
       </w:r>
       <w:proofErr w:type="spellEnd"/>
       <w:r>
+        <w:rPr>
+          <w:lang w:val="en-GB"/>
+        </w:rPr>
         <w:t>);</w:t>
       </w:r>
     </w:p>
     <w:p>
       <w:pPr>
-        <w:pStyle w:val="PargrafodaLista"/>
+        <w:pStyle w:val="ListParagraph"/>
         <w:numPr>
           <w:ilvl w:val="0"/>
           <w:numId w:val="1"/>
@@ -248,7 +241,7 @@
     </w:p>
     <w:p>
       <w:pPr>
-        <w:pStyle w:val="PargrafodaLista"/>
+        <w:pStyle w:val="ListParagraph"/>
         <w:numPr>
           <w:ilvl w:val="1"/>
           <w:numId w:val="1"/>
@@ -260,7 +253,7 @@
     </w:p>
     <w:p>
       <w:pPr>
-        <w:pStyle w:val="PargrafodaLista"/>
+        <w:pStyle w:val="ListParagraph"/>
         <w:numPr>
           <w:ilvl w:val="0"/>
           <w:numId w:val="1"/>
@@ -289,7 +282,7 @@
     </w:p>
     <w:p>
       <w:pPr>
-        <w:pStyle w:val="PargrafodaLista"/>
+        <w:pStyle w:val="ListParagraph"/>
         <w:numPr>
           <w:ilvl w:val="0"/>
           <w:numId w:val="1"/>
@@ -317,7 +310,7 @@
     </w:p>
     <w:p>
       <w:pPr>
-        <w:pStyle w:val="PargrafodaLista"/>
+        <w:pStyle w:val="ListParagraph"/>
         <w:numPr>
           <w:ilvl w:val="0"/>
           <w:numId w:val="1"/>
@@ -329,7 +322,7 @@
     </w:p>
     <w:p>
       <w:pPr>
-        <w:pStyle w:val="Ttulo"/>
+        <w:pStyle w:val="Title"/>
       </w:pPr>
       <w:r>
         <w:t>DÚVIDAS</w:t>
@@ -337,7 +330,7 @@
     </w:p>
     <w:p>
       <w:pPr>
-        <w:pStyle w:val="PargrafodaLista"/>
+        <w:pStyle w:val="ListParagraph"/>
         <w:numPr>
           <w:ilvl w:val="0"/>
           <w:numId w:val="4"/>
@@ -357,7 +350,7 @@
     </w:p>
     <w:p>
       <w:pPr>
-        <w:pStyle w:val="PargrafodaLista"/>
+        <w:pStyle w:val="ListParagraph"/>
         <w:numPr>
           <w:ilvl w:val="0"/>
           <w:numId w:val="4"/>
@@ -377,7 +370,7 @@
     </w:p>
     <w:p>
       <w:pPr>
-        <w:pStyle w:val="PargrafodaLista"/>
+        <w:pStyle w:val="ListParagraph"/>
         <w:numPr>
           <w:ilvl w:val="1"/>
           <w:numId w:val="4"/>
@@ -405,7 +398,7 @@
     </w:p>
     <w:p>
       <w:pPr>
-        <w:pStyle w:val="Ttulo"/>
+        <w:pStyle w:val="Title"/>
       </w:pPr>
       <w:r>
         <w:t>OBSERVAÇÕES</w:t>
@@ -413,7 +406,7 @@
     </w:p>
     <w:p>
       <w:pPr>
-        <w:pStyle w:val="PargrafodaLista"/>
+        <w:pStyle w:val="ListParagraph"/>
         <w:numPr>
           <w:ilvl w:val="0"/>
           <w:numId w:val="2"/>
@@ -428,7 +421,7 @@
     </w:p>
     <w:p>
       <w:pPr>
-        <w:pStyle w:val="Ttulo"/>
+        <w:pStyle w:val="Title"/>
       </w:pPr>
       <w:proofErr w:type="spellStart"/>
       <w:r>
@@ -441,8 +434,6 @@
       <w:r>
         <w:t xml:space="preserve"> públicas</w:t>
       </w:r>
-      <w:bookmarkStart w:id="0" w:name="_GoBack"/>
-      <w:bookmarkEnd w:id="0"/>
     </w:p>
     <w:p>
       <w:pPr>
@@ -555,6 +546,420 @@
         </w:r>
       </w:hyperlink>
     </w:p>
+    <w:p>
+      <w:pPr>
+        <w:spacing w:before="100" w:beforeAutospacing="1" w:after="100" w:afterAutospacing="1" w:line="240" w:lineRule="auto"/>
+        <w:rPr>
+          <w:rFonts w:ascii="Arial" w:eastAsia="Times New Roman" w:hAnsi="Arial" w:cs="Arial"/>
+          <w:color w:val="0066FF"/>
+          <w:sz w:val="30"/>
+          <w:szCs w:val="30"/>
+          <w:u w:val="single"/>
+          <w:shd w:val="clear" w:color="auto" w:fill="B7C302"/>
+          <w:lang w:eastAsia="pt-PT"/>
+        </w:rPr>
+      </w:pPr>
+    </w:p>
+    <w:p>
+      <w:pPr>
+        <w:spacing w:before="100" w:beforeAutospacing="1" w:after="100" w:afterAutospacing="1" w:line="240" w:lineRule="auto"/>
+        <w:rPr>
+          <w:rFonts w:ascii="Arial" w:eastAsia="Times New Roman" w:hAnsi="Arial" w:cs="Arial"/>
+          <w:color w:val="0066FF"/>
+          <w:sz w:val="30"/>
+          <w:szCs w:val="30"/>
+          <w:u w:val="single"/>
+          <w:shd w:val="clear" w:color="auto" w:fill="B7C302"/>
+          <w:lang w:eastAsia="pt-PT"/>
+        </w:rPr>
+      </w:pPr>
+    </w:p>
+    <w:p>
+      <w:pPr>
+        <w:pStyle w:val="Title"/>
+        <w:rPr>
+          <w:rFonts w:eastAsia="Times New Roman"/>
+          <w:shd w:val="clear" w:color="auto" w:fill="B7C302"/>
+          <w:lang w:eastAsia="pt-PT"/>
+        </w:rPr>
+      </w:pPr>
+      <w:proofErr w:type="spellStart"/>
+      <w:r>
+        <w:rPr>
+          <w:rFonts w:eastAsia="Times New Roman"/>
+          <w:shd w:val="clear" w:color="auto" w:fill="B7C302"/>
+          <w:lang w:eastAsia="pt-PT"/>
+        </w:rPr>
+        <w:lastRenderedPageBreak/>
+        <w:t>Excell</w:t>
+      </w:r>
+      <w:proofErr w:type="spellEnd"/>
+    </w:p>
+    <w:p>
+      <w:pPr>
+        <w:rPr>
+          <w:lang w:eastAsia="pt-PT"/>
+        </w:rPr>
+      </w:pPr>
+    </w:p>
+    <w:p>
+      <w:pPr>
+        <w:pStyle w:val="ListParagraph"/>
+        <w:numPr>
+          <w:ilvl w:val="0"/>
+          <w:numId w:val="5"/>
+        </w:numPr>
+        <w:rPr>
+          <w:lang w:eastAsia="pt-PT"/>
+        </w:rPr>
+      </w:pPr>
+      <w:proofErr w:type="spellStart"/>
+      <w:r>
+        <w:rPr>
+          <w:lang w:eastAsia="pt-PT"/>
+        </w:rPr>
+        <w:t>Views</w:t>
+      </w:r>
+      <w:proofErr w:type="spellEnd"/>
+    </w:p>
+    <w:p>
+      <w:pPr>
+        <w:pStyle w:val="ListParagraph"/>
+        <w:numPr>
+          <w:ilvl w:val="0"/>
+          <w:numId w:val="5"/>
+        </w:numPr>
+        <w:rPr>
+          <w:lang w:eastAsia="pt-PT"/>
+        </w:rPr>
+      </w:pPr>
+      <w:r>
+        <w:rPr>
+          <w:lang w:eastAsia="pt-PT"/>
+        </w:rPr>
+        <w:t>Sinónimos</w:t>
+      </w:r>
+    </w:p>
+    <w:p>
+      <w:pPr>
+        <w:pStyle w:val="ListParagraph"/>
+        <w:numPr>
+          <w:ilvl w:val="0"/>
+          <w:numId w:val="5"/>
+        </w:numPr>
+        <w:rPr>
+          <w:lang w:eastAsia="pt-PT"/>
+        </w:rPr>
+      </w:pPr>
+      <w:r>
+        <w:rPr>
+          <w:lang w:eastAsia="pt-PT"/>
+        </w:rPr>
+        <w:t>Procedimentos</w:t>
+      </w:r>
+    </w:p>
+    <w:p>
+      <w:pPr>
+        <w:pStyle w:val="ListParagraph"/>
+        <w:numPr>
+          <w:ilvl w:val="0"/>
+          <w:numId w:val="5"/>
+        </w:numPr>
+        <w:rPr>
+          <w:lang w:eastAsia="pt-PT"/>
+        </w:rPr>
+      </w:pPr>
+      <w:proofErr w:type="spellStart"/>
+      <w:r>
+        <w:rPr>
+          <w:lang w:eastAsia="pt-PT"/>
+        </w:rPr>
+        <w:t>Trigger</w:t>
+      </w:r>
+      <w:proofErr w:type="spellEnd"/>
+    </w:p>
+    <w:p>
+      <w:pPr>
+        <w:pStyle w:val="ListParagraph"/>
+        <w:numPr>
+          <w:ilvl w:val="1"/>
+          <w:numId w:val="5"/>
+        </w:numPr>
+        <w:rPr>
+          <w:lang w:eastAsia="pt-PT"/>
+        </w:rPr>
+      </w:pPr>
+      <w:r>
+        <w:rPr>
+          <w:lang w:eastAsia="pt-PT"/>
+        </w:rPr>
+        <w:t>Consumo do veículo;</w:t>
+      </w:r>
+    </w:p>
+    <w:p>
+      <w:pPr>
+        <w:pStyle w:val="ListParagraph"/>
+        <w:numPr>
+          <w:ilvl w:val="1"/>
+          <w:numId w:val="5"/>
+        </w:numPr>
+        <w:rPr>
+          <w:lang w:eastAsia="pt-PT"/>
+        </w:rPr>
+      </w:pPr>
+      <w:r>
+        <w:rPr>
+          <w:lang w:eastAsia="pt-PT"/>
+        </w:rPr>
+        <w:t>Atualizar o valor total da reparação</w:t>
+      </w:r>
+    </w:p>
+    <w:p>
+      <w:pPr>
+        <w:pStyle w:val="ListParagraph"/>
+        <w:numPr>
+          <w:ilvl w:val="1"/>
+          <w:numId w:val="5"/>
+        </w:numPr>
+        <w:rPr>
+          <w:lang w:eastAsia="pt-PT"/>
+        </w:rPr>
+      </w:pPr>
+      <w:r>
+        <w:rPr>
+          <w:lang w:eastAsia="pt-PT"/>
+        </w:rPr>
+        <w:t>Mudar o óleo</w:t>
+      </w:r>
+    </w:p>
+    <w:p>
+      <w:pPr>
+        <w:pStyle w:val="ListParagraph"/>
+        <w:numPr>
+          <w:ilvl w:val="1"/>
+          <w:numId w:val="5"/>
+        </w:numPr>
+        <w:rPr>
+          <w:lang w:eastAsia="pt-PT"/>
+        </w:rPr>
+      </w:pPr>
+      <w:r>
+        <w:rPr>
+          <w:lang w:eastAsia="pt-PT"/>
+        </w:rPr>
+        <w:t>????</w:t>
+      </w:r>
+    </w:p>
+    <w:p>
+      <w:pPr>
+        <w:pStyle w:val="ListParagraph"/>
+        <w:numPr>
+          <w:ilvl w:val="0"/>
+          <w:numId w:val="5"/>
+        </w:numPr>
+        <w:rPr>
+          <w:lang w:eastAsia="pt-PT"/>
+        </w:rPr>
+      </w:pPr>
+      <w:proofErr w:type="gramStart"/>
+      <w:r>
+        <w:rPr>
+          <w:lang w:eastAsia="pt-PT"/>
+        </w:rPr>
+        <w:t>Criar Roles</w:t>
+      </w:r>
+      <w:proofErr w:type="gramEnd"/>
+      <w:r>
+        <w:rPr>
+          <w:lang w:eastAsia="pt-PT"/>
+        </w:rPr>
+        <w:t xml:space="preserve"> na BD</w:t>
+      </w:r>
+    </w:p>
+    <w:p>
+      <w:pPr>
+        <w:pStyle w:val="ListParagraph"/>
+        <w:numPr>
+          <w:ilvl w:val="0"/>
+          <w:numId w:val="5"/>
+        </w:numPr>
+        <w:rPr>
+          <w:lang w:eastAsia="pt-PT"/>
+        </w:rPr>
+      </w:pPr>
+      <w:proofErr w:type="spellStart"/>
+      <w:r>
+        <w:rPr>
+          <w:lang w:eastAsia="pt-PT"/>
+        </w:rPr>
+        <w:t>Transactions</w:t>
+      </w:r>
+      <w:proofErr w:type="spellEnd"/>
+    </w:p>
+    <w:p>
+      <w:pPr>
+        <w:pStyle w:val="ListParagraph"/>
+        <w:numPr>
+          <w:ilvl w:val="1"/>
+          <w:numId w:val="5"/>
+        </w:numPr>
+        <w:rPr>
+          <w:lang w:eastAsia="pt-PT"/>
+        </w:rPr>
+      </w:pPr>
+      <w:r>
+        <w:rPr>
+          <w:lang w:eastAsia="pt-PT"/>
+        </w:rPr>
+        <w:t xml:space="preserve">Atualização das </w:t>
+      </w:r>
+      <w:proofErr w:type="spellStart"/>
+      <w:r>
+        <w:rPr>
+          <w:lang w:eastAsia="pt-PT"/>
+        </w:rPr>
+        <w:t>BDs</w:t>
+      </w:r>
+      <w:proofErr w:type="spellEnd"/>
+      <w:r>
+        <w:rPr>
+          <w:lang w:eastAsia="pt-PT"/>
+        </w:rPr>
+        <w:t xml:space="preserve"> – no caso de não existir internet é importante que a </w:t>
+      </w:r>
+      <w:proofErr w:type="spellStart"/>
+      <w:r>
+        <w:rPr>
+          <w:lang w:eastAsia="pt-PT"/>
+        </w:rPr>
+        <w:t>Bd</w:t>
+      </w:r>
+      <w:proofErr w:type="spellEnd"/>
+      <w:r>
+        <w:rPr>
+          <w:lang w:eastAsia="pt-PT"/>
+        </w:rPr>
+        <w:t xml:space="preserve"> atualize com o </w:t>
+      </w:r>
+      <w:proofErr w:type="spellStart"/>
+      <w:r>
+        <w:rPr>
+          <w:lang w:eastAsia="pt-PT"/>
+        </w:rPr>
+        <w:t>backEnd</w:t>
+      </w:r>
+      <w:proofErr w:type="spellEnd"/>
+      <w:r>
+        <w:rPr>
+          <w:lang w:eastAsia="pt-PT"/>
+        </w:rPr>
+        <w:t xml:space="preserve"> a </w:t>
+      </w:r>
+      <w:proofErr w:type="spellStart"/>
+      <w:r>
+        <w:rPr>
+          <w:lang w:eastAsia="pt-PT"/>
+        </w:rPr>
+        <w:t>info</w:t>
+      </w:r>
+      <w:proofErr w:type="spellEnd"/>
+      <w:r>
+        <w:rPr>
+          <w:lang w:eastAsia="pt-PT"/>
+        </w:rPr>
+        <w:t>;</w:t>
+      </w:r>
+    </w:p>
+    <w:p>
+      <w:pPr>
+        <w:pStyle w:val="ListParagraph"/>
+        <w:numPr>
+          <w:ilvl w:val="1"/>
+          <w:numId w:val="5"/>
+        </w:numPr>
+        <w:rPr>
+          <w:lang w:eastAsia="pt-PT"/>
+        </w:rPr>
+      </w:pPr>
+      <w:proofErr w:type="spellStart"/>
+      <w:r>
+        <w:rPr>
+          <w:lang w:eastAsia="pt-PT"/>
+        </w:rPr>
+        <w:t>Actualização</w:t>
+      </w:r>
+      <w:proofErr w:type="spellEnd"/>
+      <w:r>
+        <w:rPr>
+          <w:lang w:eastAsia="pt-PT"/>
+        </w:rPr>
+        <w:t xml:space="preserve"> de ocorrências, por exemplo: </w:t>
+      </w:r>
+      <w:proofErr w:type="gramStart"/>
+      <w:r>
+        <w:rPr>
+          <w:lang w:eastAsia="pt-PT"/>
+        </w:rPr>
+        <w:t>ao termos</w:t>
+      </w:r>
+      <w:proofErr w:type="gramEnd"/>
+      <w:r>
+        <w:rPr>
+          <w:lang w:eastAsia="pt-PT"/>
+        </w:rPr>
+        <w:t xml:space="preserve"> 2 ocorrências estas </w:t>
+      </w:r>
+      <w:proofErr w:type="spellStart"/>
+      <w:r>
+        <w:rPr>
+          <w:lang w:eastAsia="pt-PT"/>
+        </w:rPr>
+        <w:t>teem</w:t>
+      </w:r>
+      <w:proofErr w:type="spellEnd"/>
+      <w:r>
+        <w:rPr>
+          <w:lang w:eastAsia="pt-PT"/>
+        </w:rPr>
+        <w:t xml:space="preserve"> de ser atualizadas ao mesmo tempo, para não perdermos uma...</w:t>
+      </w:r>
+    </w:p>
+    <w:p>
+      <w:pPr>
+        <w:pStyle w:val="ListParagraph"/>
+        <w:rPr>
+          <w:lang w:eastAsia="pt-PT"/>
+        </w:rPr>
+      </w:pPr>
+      <w:bookmarkStart w:id="0" w:name="_GoBack"/>
+      <w:bookmarkEnd w:id="0"/>
+    </w:p>
+    <w:p>
+      <w:pPr>
+        <w:rPr>
+          <w:lang w:eastAsia="pt-PT"/>
+        </w:rPr>
+      </w:pPr>
+    </w:p>
+    <w:p>
+      <w:pPr>
+        <w:rPr>
+          <w:lang w:eastAsia="pt-PT"/>
+        </w:rPr>
+      </w:pPr>
+    </w:p>
+    <w:p>
+      <w:pPr>
+        <w:spacing w:before="100" w:beforeAutospacing="1" w:after="100" w:afterAutospacing="1" w:line="240" w:lineRule="auto"/>
+        <w:rPr>
+          <w:rFonts w:ascii="Arial" w:eastAsia="Times New Roman" w:hAnsi="Arial" w:cs="Arial"/>
+          <w:color w:val="000000"/>
+          <w:sz w:val="30"/>
+          <w:szCs w:val="30"/>
+          <w:lang w:eastAsia="pt-PT"/>
+        </w:rPr>
+      </w:pPr>
+    </w:p>
     <w:p/>
     <w:sectPr>
       <w:pgSz w:w="11906" w:h="16838"/>
@@ -567,8 +972,8 @@
 </file>
 
 <file path=word/numbering.xml><?xml version="1.0" encoding="utf-8"?>
-<w:numbering xmlns:wpc="http://schemas.microsoft.com/office/word/2010/wordprocessingCanvas" xmlns:cx="http://schemas.microsoft.com/office/drawing/2014/chartex" xmlns:cx1="http://schemas.microsoft.com/office/drawing/2015/9/8/chartex" xmlns:cx2="http://schemas.microsoft.com/office/drawing/2015/10/21/chartex" xmlns:mc="http://schemas.openxmlformats.org/markup-compatibility/2006" xmlns:o="urn:schemas-microsoft-com:office:office" xmlns:r="http://schemas.openxmlformats.org/officeDocument/2006/relationships" xmlns:m="http://schemas.openxmlformats.org/officeDocument/2006/math" xmlns:v="urn:schemas-microsoft-com:vml" xmlns:wp14="http://schemas.microsoft.com/office/word/2010/wordprocessingDrawing" xmlns:wp="http://schemas.openxmlformats.org/drawingml/2006/wordprocessingDrawing" xmlns:w10="urn:schemas-microsoft-com:office:word" xmlns:w="http://schemas.openxmlformats.org/wordprocessingml/2006/main" xmlns:w14="http://schemas.microsoft.com/office/word/2010/wordml" xmlns:w15="http://schemas.microsoft.com/office/word/2012/wordml" xmlns:w16se="http://schemas.microsoft.com/office/word/2015/wordml/symex" xmlns:wpg="http://schemas.microsoft.com/office/word/2010/wordprocessingGroup" xmlns:wpi="http://schemas.microsoft.com/office/word/2010/wordprocessingInk" xmlns:wne="http://schemas.microsoft.com/office/word/2006/wordml" xmlns:wps="http://schemas.microsoft.com/office/word/2010/wordprocessingShape" mc:Ignorable="w14 w15 w16se wp14">
-  <w:abstractNum w:abstractNumId="0" w15:restartNumberingAfterBreak="0">
+<w:numbering xmlns:wpc="http://schemas.microsoft.com/office/word/2010/wordprocessingCanvas" xmlns:mo="http://schemas.microsoft.com/office/mac/office/2008/main" xmlns:mc="http://schemas.openxmlformats.org/markup-compatibility/2006" xmlns:mv="urn:schemas-microsoft-com:mac:vml" xmlns:o="urn:schemas-microsoft-com:office:office" xmlns:r="http://schemas.openxmlformats.org/officeDocument/2006/relationships" xmlns:m="http://schemas.openxmlformats.org/officeDocument/2006/math" xmlns:v="urn:schemas-microsoft-com:vml" xmlns:wp14="http://schemas.microsoft.com/office/word/2010/wordprocessingDrawing" xmlns:wp="http://schemas.openxmlformats.org/drawingml/2006/wordprocessingDrawing" xmlns:w10="urn:schemas-microsoft-com:office:word" xmlns:w="http://schemas.openxmlformats.org/wordprocessingml/2006/main" xmlns:w14="http://schemas.microsoft.com/office/word/2010/wordml" xmlns:w15="http://schemas.microsoft.com/office/word/2012/wordml" xmlns:wpg="http://schemas.microsoft.com/office/word/2010/wordprocessingGroup" xmlns:wpi="http://schemas.microsoft.com/office/word/2010/wordprocessingInk" xmlns:wne="http://schemas.microsoft.com/office/word/2006/wordml" xmlns:wps="http://schemas.microsoft.com/office/word/2010/wordprocessingShape" mc:Ignorable="w14 w15 wp14">
+  <w:abstractNum w:abstractNumId="0">
     <w:nsid w:val="27117B26"/>
     <w:multiLevelType w:val="hybridMultilevel"/>
     <w:tmpl w:val="426801C4"/>
@@ -654,7 +1059,93 @@
       </w:pPr>
     </w:lvl>
   </w:abstractNum>
-  <w:abstractNum w:abstractNumId="1" w15:restartNumberingAfterBreak="0">
+  <w:abstractNum w:abstractNumId="1">
+    <w:nsid w:val="56AD6531"/>
+    <w:multiLevelType w:val="hybridMultilevel"/>
+    <w:tmpl w:val="A9301710"/>
+    <w:lvl w:ilvl="0" w:tplc="0809000F">
+      <w:start w:val="1"/>
+      <w:numFmt w:val="decimal"/>
+      <w:lvlText w:val="%1."/>
+      <w:lvlJc w:val="left"/>
+      <w:pPr>
+        <w:ind w:left="720" w:hanging="360"/>
+      </w:pPr>
+    </w:lvl>
+    <w:lvl w:ilvl="1" w:tplc="08090019">
+      <w:start w:val="1"/>
+      <w:numFmt w:val="lowerLetter"/>
+      <w:lvlText w:val="%2."/>
+      <w:lvlJc w:val="left"/>
+      <w:pPr>
+        <w:ind w:left="1440" w:hanging="360"/>
+      </w:pPr>
+    </w:lvl>
+    <w:lvl w:ilvl="2" w:tplc="0809001B">
+      <w:start w:val="1"/>
+      <w:numFmt w:val="lowerRoman"/>
+      <w:lvlText w:val="%3."/>
+      <w:lvlJc w:val="right"/>
+      <w:pPr>
+        <w:ind w:left="2160" w:hanging="180"/>
+      </w:pPr>
+    </w:lvl>
+    <w:lvl w:ilvl="3" w:tplc="0809000F">
+      <w:start w:val="1"/>
+      <w:numFmt w:val="decimal"/>
+      <w:lvlText w:val="%4."/>
+      <w:lvlJc w:val="left"/>
+      <w:pPr>
+        <w:ind w:left="2880" w:hanging="360"/>
+      </w:pPr>
+    </w:lvl>
+    <w:lvl w:ilvl="4" w:tplc="08090019" w:tentative="1">
+      <w:start w:val="1"/>
+      <w:numFmt w:val="lowerLetter"/>
+      <w:lvlText w:val="%5."/>
+      <w:lvlJc w:val="left"/>
+      <w:pPr>
+        <w:ind w:left="3600" w:hanging="360"/>
+      </w:pPr>
+    </w:lvl>
+    <w:lvl w:ilvl="5" w:tplc="0809001B" w:tentative="1">
+      <w:start w:val="1"/>
+      <w:numFmt w:val="lowerRoman"/>
+      <w:lvlText w:val="%6."/>
+      <w:lvlJc w:val="right"/>
+      <w:pPr>
+        <w:ind w:left="4320" w:hanging="180"/>
+      </w:pPr>
+    </w:lvl>
+    <w:lvl w:ilvl="6" w:tplc="0809000F" w:tentative="1">
+      <w:start w:val="1"/>
+      <w:numFmt w:val="decimal"/>
+      <w:lvlText w:val="%7."/>
+      <w:lvlJc w:val="left"/>
+      <w:pPr>
+        <w:ind w:left="5040" w:hanging="360"/>
+      </w:pPr>
+    </w:lvl>
+    <w:lvl w:ilvl="7" w:tplc="08090019" w:tentative="1">
+      <w:start w:val="1"/>
+      <w:numFmt w:val="lowerLetter"/>
+      <w:lvlText w:val="%8."/>
+      <w:lvlJc w:val="left"/>
+      <w:pPr>
+        <w:ind w:left="5760" w:hanging="360"/>
+      </w:pPr>
+    </w:lvl>
+    <w:lvl w:ilvl="8" w:tplc="0809001B" w:tentative="1">
+      <w:start w:val="1"/>
+      <w:numFmt w:val="lowerRoman"/>
+      <w:lvlText w:val="%9."/>
+      <w:lvlJc w:val="right"/>
+      <w:pPr>
+        <w:ind w:left="6480" w:hanging="180"/>
+      </w:pPr>
+    </w:lvl>
+  </w:abstractNum>
+  <w:abstractNum w:abstractNumId="2">
     <w:nsid w:val="58A1517A"/>
     <w:multiLevelType w:val="hybridMultilevel"/>
     <w:tmpl w:val="1400A96E"/>
@@ -767,7 +1258,7 @@
       </w:rPr>
     </w:lvl>
   </w:abstractNum>
-  <w:abstractNum w:abstractNumId="2" w15:restartNumberingAfterBreak="0">
+  <w:abstractNum w:abstractNumId="3">
     <w:nsid w:val="5DEC6D63"/>
     <w:multiLevelType w:val="multilevel"/>
     <w:tmpl w:val="83B8896A"/>
@@ -916,7 +1407,7 @@
       </w:rPr>
     </w:lvl>
   </w:abstractNum>
-  <w:abstractNum w:abstractNumId="3" w15:restartNumberingAfterBreak="0">
+  <w:abstractNum w:abstractNumId="4">
     <w:nsid w:val="7B8E4B11"/>
     <w:multiLevelType w:val="hybridMultilevel"/>
     <w:tmpl w:val="15CEBFE6"/>
@@ -1006,19 +1497,22 @@
     <w:abstractNumId w:val="0"/>
   </w:num>
   <w:num w:numId="2">
-    <w:abstractNumId w:val="1"/>
+    <w:abstractNumId w:val="2"/>
   </w:num>
   <w:num w:numId="3">
-    <w:abstractNumId w:val="2"/>
+    <w:abstractNumId w:val="3"/>
   </w:num>
   <w:num w:numId="4">
-    <w:abstractNumId w:val="3"/>
+    <w:abstractNumId w:val="4"/>
+  </w:num>
+  <w:num w:numId="5">
+    <w:abstractNumId w:val="1"/>
   </w:num>
 </w:numbering>
 </file>
 
 <file path=word/styles.xml><?xml version="1.0" encoding="utf-8"?>
-<w:styles xmlns:mc="http://schemas.openxmlformats.org/markup-compatibility/2006" xmlns:r="http://schemas.openxmlformats.org/officeDocument/2006/relationships" xmlns:w="http://schemas.openxmlformats.org/wordprocessingml/2006/main" xmlns:w14="http://schemas.microsoft.com/office/word/2010/wordml" xmlns:w15="http://schemas.microsoft.com/office/word/2012/wordml" xmlns:w16se="http://schemas.microsoft.com/office/word/2015/wordml/symex" mc:Ignorable="w14 w15 w16se">
+<w:styles xmlns:mc="http://schemas.openxmlformats.org/markup-compatibility/2006" xmlns:r="http://schemas.openxmlformats.org/officeDocument/2006/relationships" xmlns:w="http://schemas.openxmlformats.org/wordprocessingml/2006/main" xmlns:w14="http://schemas.microsoft.com/office/word/2010/wordml" xmlns:w15="http://schemas.microsoft.com/office/word/2012/wordml" mc:Ignorable="w14 w15">
   <w:docDefaults>
     <w:rPrDefault>
       <w:rPr>
@@ -1034,7 +1528,7 @@
       </w:pPr>
     </w:pPrDefault>
   </w:docDefaults>
-  <w:latentStyles w:defLockedState="0" w:defUIPriority="99" w:defSemiHidden="0" w:defUnhideWhenUsed="0" w:defQFormat="0" w:count="372">
+  <w:latentStyles w:defLockedState="0" w:defUIPriority="99" w:defSemiHidden="0" w:defUnhideWhenUsed="0" w:defQFormat="0" w:count="382">
     <w:lsdException w:name="Normal" w:uiPriority="0" w:qFormat="1"/>
     <w:lsdException w:name="heading 1" w:uiPriority="9" w:qFormat="1"/>
     <w:lsdException w:name="heading 2" w:semiHidden="1" w:uiPriority="9" w:unhideWhenUsed="1" w:qFormat="1"/>
@@ -1140,7 +1634,6 @@
     <w:lsdException w:name="HTML Sample" w:semiHidden="1" w:unhideWhenUsed="1"/>
     <w:lsdException w:name="HTML Typewriter" w:semiHidden="1" w:unhideWhenUsed="1"/>
     <w:lsdException w:name="HTML Variable" w:semiHidden="1" w:unhideWhenUsed="1"/>
-    <w:lsdException w:name="Normal Table" w:semiHidden="1" w:unhideWhenUsed="1"/>
     <w:lsdException w:name="annotation subject" w:semiHidden="1" w:unhideWhenUsed="1"/>
     <w:lsdException w:name="No List" w:semiHidden="1" w:unhideWhenUsed="1"/>
     <w:lsdException w:name="Outline List 1" w:semiHidden="1" w:unhideWhenUsed="1"/>
@@ -1187,10 +1680,8 @@
     <w:lsdException w:name="Table Subtle 2" w:semiHidden="1" w:unhideWhenUsed="1"/>
     <w:lsdException w:name="Table Web 1" w:semiHidden="1" w:unhideWhenUsed="1"/>
     <w:lsdException w:name="Table Web 2" w:semiHidden="1" w:unhideWhenUsed="1"/>
-    <w:lsdException w:name="Table Web 3" w:semiHidden="1" w:unhideWhenUsed="1"/>
     <w:lsdException w:name="Balloon Text" w:semiHidden="1" w:unhideWhenUsed="1"/>
     <w:lsdException w:name="Table Grid" w:uiPriority="39"/>
-    <w:lsdException w:name="Table Theme" w:semiHidden="1" w:unhideWhenUsed="1"/>
     <w:lsdException w:name="Placeholder Text" w:semiHidden="1"/>
     <w:lsdException w:name="No Spacing" w:uiPriority="1" w:qFormat="1"/>
     <w:lsdException w:name="Light Shading" w:uiPriority="60"/>
@@ -1407,16 +1898,17 @@
     <w:lsdException w:name="List Table 6 Colorful Accent 6" w:uiPriority="51"/>
     <w:lsdException w:name="List Table 7 Colorful Accent 6" w:uiPriority="52"/>
     <w:lsdException w:name="Mention" w:semiHidden="1" w:unhideWhenUsed="1"/>
+    <w:lsdException w:name="Smart Hyperlink" w:semiHidden="1" w:unhideWhenUsed="1"/>
   </w:latentStyles>
   <w:style w:type="paragraph" w:default="1" w:styleId="Normal">
     <w:name w:val="Normal"/>
     <w:qFormat/>
   </w:style>
-  <w:style w:type="paragraph" w:styleId="Cabealho1">
+  <w:style w:type="paragraph" w:styleId="Heading1">
     <w:name w:val="heading 1"/>
     <w:basedOn w:val="Normal"/>
     <w:next w:val="Normal"/>
-    <w:link w:val="Cabealho1Carter"/>
+    <w:link w:val="Heading1Char"/>
     <w:uiPriority w:val="9"/>
     <w:qFormat/>
     <w:rsid w:val="001D5AAD"/>
@@ -1433,13 +1925,13 @@
       <w:szCs w:val="32"/>
     </w:rPr>
   </w:style>
-  <w:style w:type="character" w:default="1" w:styleId="Tipodeletrapredefinidodopargrafo">
+  <w:style w:type="character" w:default="1" w:styleId="DefaultParagraphFont">
     <w:name w:val="Default Paragraph Font"/>
     <w:uiPriority w:val="1"/>
     <w:semiHidden/>
     <w:unhideWhenUsed/>
   </w:style>
-  <w:style w:type="table" w:default="1" w:styleId="Tabelanormal">
+  <w:style w:type="table" w:default="1" w:styleId="TableNormal">
     <w:name w:val="Normal Table"/>
     <w:uiPriority w:val="99"/>
     <w:semiHidden/>
@@ -1454,16 +1946,16 @@
       </w:tblCellMar>
     </w:tblPr>
   </w:style>
-  <w:style w:type="numbering" w:default="1" w:styleId="Semlista">
+  <w:style w:type="numbering" w:default="1" w:styleId="NoList">
     <w:name w:val="No List"/>
     <w:uiPriority w:val="99"/>
     <w:semiHidden/>
     <w:unhideWhenUsed/>
   </w:style>
-  <w:style w:type="character" w:customStyle="1" w:styleId="Cabealho1Carter">
-    <w:name w:val="Cabeçalho 1 Caráter"/>
-    <w:basedOn w:val="Tipodeletrapredefinidodopargrafo"/>
-    <w:link w:val="Cabealho1"/>
+  <w:style w:type="character" w:customStyle="1" w:styleId="Heading1Char">
+    <w:name w:val="Heading 1 Char"/>
+    <w:basedOn w:val="DefaultParagraphFont"/>
+    <w:link w:val="Heading1"/>
     <w:uiPriority w:val="9"/>
     <w:rsid w:val="001D5AAD"/>
     <w:rPr>
@@ -1473,11 +1965,11 @@
       <w:szCs w:val="32"/>
     </w:rPr>
   </w:style>
-  <w:style w:type="paragraph" w:styleId="Ttulo">
+  <w:style w:type="paragraph" w:styleId="Title">
     <w:name w:val="Title"/>
     <w:basedOn w:val="Normal"/>
     <w:next w:val="Normal"/>
-    <w:link w:val="TtuloCarter"/>
+    <w:link w:val="TitleChar"/>
     <w:uiPriority w:val="10"/>
     <w:qFormat/>
     <w:rsid w:val="001D5AAD"/>
@@ -1493,10 +1985,10 @@
       <w:szCs w:val="56"/>
     </w:rPr>
   </w:style>
-  <w:style w:type="character" w:customStyle="1" w:styleId="TtuloCarter">
-    <w:name w:val="Título Caráter"/>
-    <w:basedOn w:val="Tipodeletrapredefinidodopargrafo"/>
-    <w:link w:val="Ttulo"/>
+  <w:style w:type="character" w:customStyle="1" w:styleId="TitleChar">
+    <w:name w:val="Title Char"/>
+    <w:basedOn w:val="DefaultParagraphFont"/>
+    <w:link w:val="Title"/>
     <w:uiPriority w:val="10"/>
     <w:rsid w:val="001D5AAD"/>
     <w:rPr>
@@ -1507,7 +1999,7 @@
       <w:szCs w:val="56"/>
     </w:rPr>
   </w:style>
-  <w:style w:type="paragraph" w:styleId="PargrafodaLista">
+  <w:style w:type="paragraph" w:styleId="ListParagraph">
     <w:name w:val="List Paragraph"/>
     <w:basedOn w:val="Normal"/>
     <w:uiPriority w:val="34"/>
@@ -1518,9 +2010,9 @@
       <w:contextualSpacing/>
     </w:pPr>
   </w:style>
-  <w:style w:type="character" w:styleId="Hiperligao">
+  <w:style w:type="character" w:styleId="Hyperlink">
     <w:name w:val="Hyperlink"/>
-    <w:basedOn w:val="Tipodeletrapredefinidodopargrafo"/>
+    <w:basedOn w:val="DefaultParagraphFont"/>
     <w:uiPriority w:val="99"/>
     <w:semiHidden/>
     <w:unhideWhenUsed/>

</xml_diff>

<commit_message>
alterei o TODO, Triggers ADD
</commit_message>
<xml_diff>
--- a/TODO.docx
+++ b/TODO.docx
@@ -12,23 +12,13 @@
           <w:u w:val="single"/>
         </w:rPr>
       </w:pPr>
-      <w:proofErr w:type="spellStart"/>
       <w:r>
         <w:rPr>
           <w:b/>
           <w:i/>
           <w:u w:val="single"/>
         </w:rPr>
-        <w:t>Mechanical</w:t>
-      </w:r>
-      <w:proofErr w:type="spellEnd"/>
-      <w:r>
-        <w:rPr>
-          <w:b/>
-          <w:i/>
-          <w:u w:val="single"/>
-        </w:rPr>
-        <w:t xml:space="preserve"> Manager</w:t>
+        <w:t>Mechanical Manager</w:t>
       </w:r>
     </w:p>
     <w:p>
@@ -60,30 +50,8 @@
         <w:rPr>
           <w:strike/>
         </w:rPr>
-        <w:t xml:space="preserve">Criar o </w:t>
-      </w:r>
-      <w:proofErr w:type="spellStart"/>
-      <w:r>
-        <w:rPr>
-          <w:strike/>
-        </w:rPr>
-        <w:t>Mockups</w:t>
-      </w:r>
-      <w:proofErr w:type="spellEnd"/>
-      <w:r>
-        <w:rPr>
-          <w:strike/>
-        </w:rPr>
-        <w:t xml:space="preserve"> da </w:t>
-      </w:r>
-      <w:proofErr w:type="spellStart"/>
-      <w:r>
-        <w:rPr>
-          <w:strike/>
-        </w:rPr>
-        <w:t>App</w:t>
-      </w:r>
-      <w:proofErr w:type="spellEnd"/>
+        <w:t>Criar o Mockups da App</w:t>
+      </w:r>
       <w:r>
         <w:rPr>
           <w:strike/>
@@ -103,15 +71,7 @@
         <w:t xml:space="preserve">Dicionário de dados </w:t>
       </w:r>
       <w:r>
-        <w:t xml:space="preserve">com a base de dados </w:t>
-      </w:r>
-      <w:proofErr w:type="spellStart"/>
-      <w:r>
-        <w:t>SQLite</w:t>
-      </w:r>
-      <w:proofErr w:type="spellEnd"/>
-      <w:r>
-        <w:t xml:space="preserve"> (falta terminar)</w:t>
+        <w:t>com a base de dados SQLite (falta terminar)</w:t>
       </w:r>
       <w:r>
         <w:t>.</w:t>
@@ -129,23 +89,7 @@
         </w:rPr>
       </w:pPr>
       <w:r>
-        <w:t xml:space="preserve">Definir o </w:t>
-      </w:r>
-      <w:proofErr w:type="spellStart"/>
-      <w:r>
-        <w:t>default</w:t>
-      </w:r>
-      <w:proofErr w:type="spellEnd"/>
-      <w:r>
-        <w:t xml:space="preserve"> </w:t>
-      </w:r>
-      <w:proofErr w:type="spellStart"/>
-      <w:r>
-        <w:t>value</w:t>
-      </w:r>
-      <w:proofErr w:type="spellEnd"/>
-      <w:r>
-        <w:t xml:space="preserve"> nos campos de data com o </w:t>
+        <w:t xml:space="preserve">Definir o default value nos campos de data com o </w:t>
       </w:r>
       <w:r>
         <w:t>CURRENT_TIMESTAMP</w:t>
@@ -157,63 +101,7 @@
         <w:rPr>
           <w:lang w:val="en-GB"/>
         </w:rPr>
-        <w:t xml:space="preserve">Ex: create table tbl1(id </w:t>
-      </w:r>
-      <w:proofErr w:type="spellStart"/>
-      <w:r>
-        <w:rPr>
-          <w:lang w:val="en-GB"/>
-        </w:rPr>
-        <w:t>int</w:t>
-      </w:r>
-      <w:proofErr w:type="spellEnd"/>
-      <w:r>
-        <w:rPr>
-          <w:lang w:val="en-GB"/>
-        </w:rPr>
-        <w:t xml:space="preserve"> primary key, </w:t>
-      </w:r>
-      <w:proofErr w:type="spellStart"/>
-      <w:r>
-        <w:rPr>
-          <w:lang w:val="en-GB"/>
-        </w:rPr>
-        <w:t>dt</w:t>
-      </w:r>
-      <w:proofErr w:type="spellEnd"/>
-      <w:r>
-        <w:rPr>
-          <w:lang w:val="en-GB"/>
-        </w:rPr>
-        <w:t xml:space="preserve"> </w:t>
-      </w:r>
-      <w:proofErr w:type="spellStart"/>
-      <w:r>
-        <w:rPr>
-          <w:lang w:val="en-GB"/>
-        </w:rPr>
-        <w:t>datetime</w:t>
-      </w:r>
-      <w:proofErr w:type="spellEnd"/>
-      <w:r>
-        <w:rPr>
-          <w:lang w:val="en-GB"/>
-        </w:rPr>
-        <w:t xml:space="preserve"> default </w:t>
-      </w:r>
-      <w:proofErr w:type="spellStart"/>
-      <w:r>
-        <w:rPr>
-          <w:lang w:val="en-GB"/>
-        </w:rPr>
-        <w:t>current_timestamp</w:t>
-      </w:r>
-      <w:proofErr w:type="spellEnd"/>
-      <w:r>
-        <w:rPr>
-          <w:lang w:val="en-GB"/>
-        </w:rPr>
-        <w:t>);</w:t>
+        <w:t>Ex: create table tbl1(id int primary key, dt datetime default current_timestamp);</w:t>
       </w:r>
     </w:p>
     <w:p>
@@ -225,15 +113,7 @@
         </w:numPr>
       </w:pPr>
       <w:r>
-        <w:t xml:space="preserve">Criar a base de dados </w:t>
-      </w:r>
-      <w:proofErr w:type="spellStart"/>
-      <w:r>
-        <w:t>SQLite</w:t>
-      </w:r>
-      <w:proofErr w:type="spellEnd"/>
-      <w:r>
-        <w:t xml:space="preserve"> </w:t>
+        <w:t xml:space="preserve">Criar a base de dados SQLite </w:t>
       </w:r>
       <w:r>
         <w:t>depois de terminar o dicionário de dados.</w:t>
@@ -266,15 +146,7 @@
         <w:t xml:space="preserve"> </w:t>
       </w:r>
       <w:r>
-        <w:t>(Falta aprovar a CRUD-</w:t>
-      </w:r>
-      <w:proofErr w:type="spellStart"/>
-      <w:r>
-        <w:t>Grid</w:t>
-      </w:r>
-      <w:proofErr w:type="spellEnd"/>
-      <w:r>
-        <w:t>)</w:t>
+        <w:t>(Falta aprovar a CRUD-Grid)</w:t>
       </w:r>
       <w:r>
         <w:t>.</w:t>
@@ -289,23 +161,7 @@
         </w:numPr>
       </w:pPr>
       <w:r>
-        <w:t xml:space="preserve">Criar as interfaces em </w:t>
-      </w:r>
-      <w:proofErr w:type="spellStart"/>
-      <w:r>
-        <w:t>Android</w:t>
-      </w:r>
-      <w:proofErr w:type="spellEnd"/>
-      <w:r>
-        <w:t xml:space="preserve"> </w:t>
-      </w:r>
-      <w:proofErr w:type="spellStart"/>
-      <w:r>
-        <w:t>Studio</w:t>
-      </w:r>
-      <w:proofErr w:type="spellEnd"/>
-      <w:r>
-        <w:t>.</w:t>
+        <w:t>Criar as interfaces em Android Studio.</w:t>
       </w:r>
     </w:p>
     <w:p>
@@ -337,15 +193,7 @@
         </w:numPr>
       </w:pPr>
       <w:r>
-        <w:t xml:space="preserve">Como fazemos para inserir no </w:t>
-      </w:r>
-      <w:proofErr w:type="spellStart"/>
-      <w:r>
-        <w:t>SQLite</w:t>
-      </w:r>
-      <w:proofErr w:type="spellEnd"/>
-      <w:r>
-        <w:t xml:space="preserve"> apenas os novos registos? Com o MINUS?</w:t>
+        <w:t>Como fazemos para inserir no SQLite apenas os novos registos? Com o MINUS?</w:t>
       </w:r>
     </w:p>
     <w:p>
@@ -357,15 +205,7 @@
         </w:numPr>
       </w:pPr>
       <w:r>
-        <w:t xml:space="preserve">Como fazemos para atualizar no </w:t>
-      </w:r>
-      <w:proofErr w:type="spellStart"/>
-      <w:r>
-        <w:t>SQLite</w:t>
-      </w:r>
-      <w:proofErr w:type="spellEnd"/>
-      <w:r>
-        <w:t xml:space="preserve"> um registo que foi atualizado no ORACLE? Ex: O meu mecânico atualizou o campo TELEMOVEL.</w:t>
+        <w:t>Como fazemos para atualizar no SQLite um registo que foi atualizado no ORACLE? Ex: O meu mecânico atualizou o campo TELEMOVEL.</w:t>
       </w:r>
     </w:p>
     <w:p>
@@ -377,23 +217,7 @@
         </w:numPr>
       </w:pPr>
       <w:r>
-        <w:t>Criar o campo VERSAO em cada tabela MECANICOS (</w:t>
-      </w:r>
-      <w:proofErr w:type="spellStart"/>
-      <w:r>
-        <w:t>SQLite</w:t>
-      </w:r>
-      <w:proofErr w:type="spellEnd"/>
-      <w:r>
-        <w:t xml:space="preserve"> e ORACLE) com o numero da versão. Sempre que houver uma alteração, a tabela do </w:t>
-      </w:r>
-      <w:proofErr w:type="spellStart"/>
-      <w:r>
-        <w:t>SQLite</w:t>
-      </w:r>
-      <w:proofErr w:type="spellEnd"/>
-      <w:r>
-        <w:t xml:space="preserve"> tem de ser atualizada. </w:t>
+        <w:t xml:space="preserve">Criar o campo VERSAO em cada tabela MECANICOS (SQLite e ORACLE) com o numero da versão. Sempre que houver uma alteração, a tabela do SQLite tem de ser atualizada. </w:t>
       </w:r>
     </w:p>
     <w:p>
@@ -423,16 +247,11 @@
       <w:pPr>
         <w:pStyle w:val="Title"/>
       </w:pPr>
-      <w:proofErr w:type="spellStart"/>
       <w:r>
         <w:t>API</w:t>
       </w:r>
       <w:r>
-        <w:t>s</w:t>
-      </w:r>
-      <w:proofErr w:type="spellEnd"/>
-      <w:r>
-        <w:t xml:space="preserve"> públicas</w:t>
+        <w:t>s públicas</w:t>
       </w:r>
     </w:p>
     <w:p>
@@ -583,7 +402,6 @@
           <w:lang w:eastAsia="pt-PT"/>
         </w:rPr>
       </w:pPr>
-      <w:proofErr w:type="spellStart"/>
       <w:r>
         <w:rPr>
           <w:rFonts w:eastAsia="Times New Roman"/>
@@ -593,7 +411,6 @@
         <w:lastRenderedPageBreak/>
         <w:t>Excell</w:t>
       </w:r>
-      <w:proofErr w:type="spellEnd"/>
     </w:p>
     <w:p>
       <w:pPr>
@@ -613,14 +430,12 @@
           <w:lang w:eastAsia="pt-PT"/>
         </w:rPr>
       </w:pPr>
-      <w:proofErr w:type="spellStart"/>
       <w:r>
         <w:rPr>
           <w:lang w:eastAsia="pt-PT"/>
         </w:rPr>
         <w:t>Views</w:t>
       </w:r>
-      <w:proofErr w:type="spellEnd"/>
     </w:p>
     <w:p>
       <w:pPr>
@@ -669,14 +484,12 @@
           <w:lang w:eastAsia="pt-PT"/>
         </w:rPr>
       </w:pPr>
-      <w:proofErr w:type="spellStart"/>
       <w:r>
         <w:rPr>
           <w:lang w:eastAsia="pt-PT"/>
         </w:rPr>
         <w:t>Trigger</w:t>
       </w:r>
-      <w:proofErr w:type="spellEnd"/>
     </w:p>
     <w:p>
       <w:pPr>
@@ -747,8 +560,10 @@
         <w:rPr>
           <w:lang w:eastAsia="pt-PT"/>
         </w:rPr>
-        <w:t>????</w:t>
-      </w:r>
+        <w:t>Adicionar o campo Data a tabela anomalias;</w:t>
+      </w:r>
+      <w:bookmarkStart w:id="0" w:name="_GoBack"/>
+      <w:bookmarkEnd w:id="0"/>
     </w:p>
     <w:p>
       <w:pPr>
@@ -761,19 +576,11 @@
           <w:lang w:eastAsia="pt-PT"/>
         </w:rPr>
       </w:pPr>
-      <w:proofErr w:type="gramStart"/>
-      <w:r>
-        <w:rPr>
-          <w:lang w:eastAsia="pt-PT"/>
-        </w:rPr>
-        <w:t>Criar Roles</w:t>
-      </w:r>
-      <w:proofErr w:type="gramEnd"/>
-      <w:r>
-        <w:rPr>
-          <w:lang w:eastAsia="pt-PT"/>
-        </w:rPr>
-        <w:t xml:space="preserve"> na BD</w:t>
+      <w:r>
+        <w:rPr>
+          <w:lang w:eastAsia="pt-PT"/>
+        </w:rPr>
+        <w:t>Criar Roles na BD</w:t>
       </w:r>
     </w:p>
     <w:p>
@@ -787,14 +594,12 @@
           <w:lang w:eastAsia="pt-PT"/>
         </w:rPr>
       </w:pPr>
-      <w:proofErr w:type="spellStart"/>
       <w:r>
         <w:rPr>
           <w:lang w:eastAsia="pt-PT"/>
         </w:rPr>
         <w:t>Transactions</w:t>
       </w:r>
-      <w:proofErr w:type="spellEnd"/>
     </w:p>
     <w:p>
       <w:pPr>
@@ -811,63 +616,7 @@
         <w:rPr>
           <w:lang w:eastAsia="pt-PT"/>
         </w:rPr>
-        <w:t xml:space="preserve">Atualização das </w:t>
-      </w:r>
-      <w:proofErr w:type="spellStart"/>
-      <w:r>
-        <w:rPr>
-          <w:lang w:eastAsia="pt-PT"/>
-        </w:rPr>
-        <w:t>BDs</w:t>
-      </w:r>
-      <w:proofErr w:type="spellEnd"/>
-      <w:r>
-        <w:rPr>
-          <w:lang w:eastAsia="pt-PT"/>
-        </w:rPr>
-        <w:t xml:space="preserve"> – no caso de não existir internet é importante que a </w:t>
-      </w:r>
-      <w:proofErr w:type="spellStart"/>
-      <w:r>
-        <w:rPr>
-          <w:lang w:eastAsia="pt-PT"/>
-        </w:rPr>
-        <w:t>Bd</w:t>
-      </w:r>
-      <w:proofErr w:type="spellEnd"/>
-      <w:r>
-        <w:rPr>
-          <w:lang w:eastAsia="pt-PT"/>
-        </w:rPr>
-        <w:t xml:space="preserve"> atualize com o </w:t>
-      </w:r>
-      <w:proofErr w:type="spellStart"/>
-      <w:r>
-        <w:rPr>
-          <w:lang w:eastAsia="pt-PT"/>
-        </w:rPr>
-        <w:t>backEnd</w:t>
-      </w:r>
-      <w:proofErr w:type="spellEnd"/>
-      <w:r>
-        <w:rPr>
-          <w:lang w:eastAsia="pt-PT"/>
-        </w:rPr>
-        <w:t xml:space="preserve"> a </w:t>
-      </w:r>
-      <w:proofErr w:type="spellStart"/>
-      <w:r>
-        <w:rPr>
-          <w:lang w:eastAsia="pt-PT"/>
-        </w:rPr>
-        <w:t>info</w:t>
-      </w:r>
-      <w:proofErr w:type="spellEnd"/>
-      <w:r>
-        <w:rPr>
-          <w:lang w:eastAsia="pt-PT"/>
-        </w:rPr>
-        <w:t>;</w:t>
+        <w:t>Atualização das BDs – no caso de não existir internet é importante que a Bd atualize com o backEnd a info;</w:t>
       </w:r>
     </w:p>
     <w:p>
@@ -881,58 +630,20 @@
           <w:lang w:eastAsia="pt-PT"/>
         </w:rPr>
       </w:pPr>
-      <w:proofErr w:type="spellStart"/>
-      <w:r>
-        <w:rPr>
-          <w:lang w:eastAsia="pt-PT"/>
-        </w:rPr>
-        <w:t>Actualização</w:t>
-      </w:r>
-      <w:proofErr w:type="spellEnd"/>
-      <w:r>
-        <w:rPr>
-          <w:lang w:eastAsia="pt-PT"/>
-        </w:rPr>
-        <w:t xml:space="preserve"> de ocorrências, por exemplo: </w:t>
-      </w:r>
-      <w:proofErr w:type="gramStart"/>
-      <w:r>
-        <w:rPr>
-          <w:lang w:eastAsia="pt-PT"/>
-        </w:rPr>
-        <w:t>ao termos</w:t>
-      </w:r>
-      <w:proofErr w:type="gramEnd"/>
-      <w:r>
-        <w:rPr>
-          <w:lang w:eastAsia="pt-PT"/>
-        </w:rPr>
-        <w:t xml:space="preserve"> 2 ocorrências estas </w:t>
-      </w:r>
-      <w:proofErr w:type="spellStart"/>
-      <w:r>
-        <w:rPr>
-          <w:lang w:eastAsia="pt-PT"/>
-        </w:rPr>
-        <w:t>teem</w:t>
-      </w:r>
-      <w:proofErr w:type="spellEnd"/>
-      <w:r>
-        <w:rPr>
-          <w:lang w:eastAsia="pt-PT"/>
-        </w:rPr>
-        <w:t xml:space="preserve"> de ser atualizadas ao mesmo tempo, para não perdermos uma...</w:t>
-      </w:r>
-    </w:p>
-    <w:p>
-      <w:pPr>
-        <w:pStyle w:val="ListParagraph"/>
-        <w:rPr>
-          <w:lang w:eastAsia="pt-PT"/>
-        </w:rPr>
-      </w:pPr>
-      <w:bookmarkStart w:id="0" w:name="_GoBack"/>
-      <w:bookmarkEnd w:id="0"/>
+      <w:r>
+        <w:rPr>
+          <w:lang w:eastAsia="pt-PT"/>
+        </w:rPr>
+        <w:t>Actualização de ocorrências, por exemplo: ao termos 2 ocorrências estas teem de ser atualizadas ao mesmo tempo, para não perdermos uma...</w:t>
+      </w:r>
+    </w:p>
+    <w:p>
+      <w:pPr>
+        <w:pStyle w:val="ListParagraph"/>
+        <w:rPr>
+          <w:lang w:eastAsia="pt-PT"/>
+        </w:rPr>
+      </w:pPr>
     </w:p>
     <w:p>
       <w:pPr>
@@ -1634,6 +1345,7 @@
     <w:lsdException w:name="HTML Sample" w:semiHidden="1" w:unhideWhenUsed="1"/>
     <w:lsdException w:name="HTML Typewriter" w:semiHidden="1" w:unhideWhenUsed="1"/>
     <w:lsdException w:name="HTML Variable" w:semiHidden="1" w:unhideWhenUsed="1"/>
+    <w:lsdException w:name="Normal Table" w:semiHidden="1" w:unhideWhenUsed="1"/>
     <w:lsdException w:name="annotation subject" w:semiHidden="1" w:unhideWhenUsed="1"/>
     <w:lsdException w:name="No List" w:semiHidden="1" w:unhideWhenUsed="1"/>
     <w:lsdException w:name="Outline List 1" w:semiHidden="1" w:unhideWhenUsed="1"/>
@@ -1680,8 +1392,10 @@
     <w:lsdException w:name="Table Subtle 2" w:semiHidden="1" w:unhideWhenUsed="1"/>
     <w:lsdException w:name="Table Web 1" w:semiHidden="1" w:unhideWhenUsed="1"/>
     <w:lsdException w:name="Table Web 2" w:semiHidden="1" w:unhideWhenUsed="1"/>
+    <w:lsdException w:name="Table Web 3" w:semiHidden="1" w:unhideWhenUsed="1"/>
     <w:lsdException w:name="Balloon Text" w:semiHidden="1" w:unhideWhenUsed="1"/>
     <w:lsdException w:name="Table Grid" w:uiPriority="39"/>
+    <w:lsdException w:name="Table Theme" w:semiHidden="1" w:unhideWhenUsed="1"/>
     <w:lsdException w:name="Placeholder Text" w:semiHidden="1"/>
     <w:lsdException w:name="No Spacing" w:uiPriority="1" w:qFormat="1"/>
     <w:lsdException w:name="Light Shading" w:uiPriority="60"/>

</xml_diff>

<commit_message>
TODO e novo procedure
TODO: Fazer um CRON para verificar se envia alguma mensagem aos
utilizadores a alertar que se aproxima a revisão, etc.
</commit_message>
<xml_diff>
--- a/TODO.docx
+++ b/TODO.docx
@@ -349,6 +349,20 @@
           <w:numId w:val="1"/>
         </w:numPr>
       </w:pPr>
+      <w:bookmarkStart w:id="0" w:name="_GoBack"/>
+      <w:r>
+        <w:t>Fazer um CRON para verificar se envia alguma mensagem aos utilizadores a alertar que se aproxima a revisão, etc.</w:t>
+      </w:r>
+    </w:p>
+    <w:bookmarkEnd w:id="0"/>
+    <w:p>
+      <w:pPr>
+        <w:pStyle w:val="PargrafodaLista"/>
+        <w:numPr>
+          <w:ilvl w:val="0"/>
+          <w:numId w:val="1"/>
+        </w:numPr>
+      </w:pPr>
       <w:r>
         <w:t>e o resto</w:t>
       </w:r>
@@ -465,8 +479,6 @@
       <w:pPr>
         <w:pStyle w:val="Ttulo"/>
       </w:pPr>
-      <w:bookmarkStart w:id="0" w:name="_GoBack"/>
-      <w:bookmarkEnd w:id="0"/>
       <w:proofErr w:type="spellStart"/>
       <w:r>
         <w:t>API</w:t>

</xml_diff>

<commit_message>
Nova versão da App
</commit_message>
<xml_diff>
--- a/TODO.docx
+++ b/TODO.docx
@@ -362,7 +362,24 @@
         </w:numPr>
       </w:pPr>
       <w:r>
-        <w:t>e o resto</w:t>
+        <w:t>Falar dos campos desnormalizados no relatório.</w:t>
+      </w:r>
+    </w:p>
+    <w:p>
+      <w:pPr>
+        <w:pStyle w:val="PargrafodaLista"/>
+        <w:numPr>
+          <w:ilvl w:val="0"/>
+          <w:numId w:val="1"/>
+        </w:numPr>
+      </w:pPr>
+      <w:r>
+        <w:t>Atualizar</w:t>
+      </w:r>
+      <w:bookmarkStart w:id="0" w:name="_GoBack"/>
+      <w:bookmarkEnd w:id="0"/>
+      <w:r>
+        <w:t xml:space="preserve"> o modelo ER</w:t>
       </w:r>
     </w:p>
     <w:p>
@@ -1167,12 +1184,22 @@
       <w:r>
         <w:t>VeiculoRepository.java</w:t>
       </w:r>
-      <w:bookmarkStart w:id="0" w:name="_GoBack"/>
-      <w:bookmarkEnd w:id="0"/>
     </w:p>
     <w:p>
       <w:r>
         <w:t>TODO</w:t>
+      </w:r>
+    </w:p>
+    <w:p>
+      <w:pPr>
+        <w:pStyle w:val="PargrafodaLista"/>
+        <w:numPr>
+          <w:ilvl w:val="0"/>
+          <w:numId w:val="8"/>
+        </w:numPr>
+      </w:pPr>
+      <w:r>
+        <w:t>n/d</w:t>
       </w:r>
     </w:p>
     <w:p/>
@@ -1189,6 +1216,119 @@
 <file path=word/numbering.xml><?xml version="1.0" encoding="utf-8"?>
 <w:numbering xmlns:wpc="http://schemas.microsoft.com/office/word/2010/wordprocessingCanvas" xmlns:cx="http://schemas.microsoft.com/office/drawing/2014/chartex" xmlns:cx1="http://schemas.microsoft.com/office/drawing/2015/9/8/chartex" xmlns:cx2="http://schemas.microsoft.com/office/drawing/2015/10/21/chartex" xmlns:mc="http://schemas.openxmlformats.org/markup-compatibility/2006" xmlns:o="urn:schemas-microsoft-com:office:office" xmlns:r="http://schemas.openxmlformats.org/officeDocument/2006/relationships" xmlns:m="http://schemas.openxmlformats.org/officeDocument/2006/math" xmlns:v="urn:schemas-microsoft-com:vml" xmlns:wp14="http://schemas.microsoft.com/office/word/2010/wordprocessingDrawing" xmlns:wp="http://schemas.openxmlformats.org/drawingml/2006/wordprocessingDrawing" xmlns:w10="urn:schemas-microsoft-com:office:word" xmlns:w="http://schemas.openxmlformats.org/wordprocessingml/2006/main" xmlns:w14="http://schemas.microsoft.com/office/word/2010/wordml" xmlns:w15="http://schemas.microsoft.com/office/word/2012/wordml" xmlns:w16se="http://schemas.microsoft.com/office/word/2015/wordml/symex" xmlns:wpg="http://schemas.microsoft.com/office/word/2010/wordprocessingGroup" xmlns:wpi="http://schemas.microsoft.com/office/word/2010/wordprocessingInk" xmlns:wne="http://schemas.microsoft.com/office/word/2006/wordml" xmlns:wps="http://schemas.microsoft.com/office/word/2010/wordprocessingShape" mc:Ignorable="w14 w15 w16se wp14">
   <w:abstractNum w:abstractNumId="0" w15:restartNumberingAfterBreak="0">
+    <w:nsid w:val="223F7DB4"/>
+    <w:multiLevelType w:val="hybridMultilevel"/>
+    <w:tmpl w:val="8A288B20"/>
+    <w:lvl w:ilvl="0" w:tplc="08160001">
+      <w:start w:val="1"/>
+      <w:numFmt w:val="bullet"/>
+      <w:lvlText w:val=""/>
+      <w:lvlJc w:val="left"/>
+      <w:pPr>
+        <w:ind w:left="720" w:hanging="360"/>
+      </w:pPr>
+      <w:rPr>
+        <w:rFonts w:ascii="Symbol" w:hAnsi="Symbol" w:hint="default"/>
+      </w:rPr>
+    </w:lvl>
+    <w:lvl w:ilvl="1" w:tplc="08160003" w:tentative="1">
+      <w:start w:val="1"/>
+      <w:numFmt w:val="bullet"/>
+      <w:lvlText w:val="o"/>
+      <w:lvlJc w:val="left"/>
+      <w:pPr>
+        <w:ind w:left="1440" w:hanging="360"/>
+      </w:pPr>
+      <w:rPr>
+        <w:rFonts w:ascii="Courier New" w:hAnsi="Courier New" w:cs="Courier New" w:hint="default"/>
+      </w:rPr>
+    </w:lvl>
+    <w:lvl w:ilvl="2" w:tplc="08160005" w:tentative="1">
+      <w:start w:val="1"/>
+      <w:numFmt w:val="bullet"/>
+      <w:lvlText w:val=""/>
+      <w:lvlJc w:val="left"/>
+      <w:pPr>
+        <w:ind w:left="2160" w:hanging="360"/>
+      </w:pPr>
+      <w:rPr>
+        <w:rFonts w:ascii="Wingdings" w:hAnsi="Wingdings" w:hint="default"/>
+      </w:rPr>
+    </w:lvl>
+    <w:lvl w:ilvl="3" w:tplc="08160001" w:tentative="1">
+      <w:start w:val="1"/>
+      <w:numFmt w:val="bullet"/>
+      <w:lvlText w:val=""/>
+      <w:lvlJc w:val="left"/>
+      <w:pPr>
+        <w:ind w:left="2880" w:hanging="360"/>
+      </w:pPr>
+      <w:rPr>
+        <w:rFonts w:ascii="Symbol" w:hAnsi="Symbol" w:hint="default"/>
+      </w:rPr>
+    </w:lvl>
+    <w:lvl w:ilvl="4" w:tplc="08160003" w:tentative="1">
+      <w:start w:val="1"/>
+      <w:numFmt w:val="bullet"/>
+      <w:lvlText w:val="o"/>
+      <w:lvlJc w:val="left"/>
+      <w:pPr>
+        <w:ind w:left="3600" w:hanging="360"/>
+      </w:pPr>
+      <w:rPr>
+        <w:rFonts w:ascii="Courier New" w:hAnsi="Courier New" w:cs="Courier New" w:hint="default"/>
+      </w:rPr>
+    </w:lvl>
+    <w:lvl w:ilvl="5" w:tplc="08160005" w:tentative="1">
+      <w:start w:val="1"/>
+      <w:numFmt w:val="bullet"/>
+      <w:lvlText w:val=""/>
+      <w:lvlJc w:val="left"/>
+      <w:pPr>
+        <w:ind w:left="4320" w:hanging="360"/>
+      </w:pPr>
+      <w:rPr>
+        <w:rFonts w:ascii="Wingdings" w:hAnsi="Wingdings" w:hint="default"/>
+      </w:rPr>
+    </w:lvl>
+    <w:lvl w:ilvl="6" w:tplc="08160001" w:tentative="1">
+      <w:start w:val="1"/>
+      <w:numFmt w:val="bullet"/>
+      <w:lvlText w:val=""/>
+      <w:lvlJc w:val="left"/>
+      <w:pPr>
+        <w:ind w:left="5040" w:hanging="360"/>
+      </w:pPr>
+      <w:rPr>
+        <w:rFonts w:ascii="Symbol" w:hAnsi="Symbol" w:hint="default"/>
+      </w:rPr>
+    </w:lvl>
+    <w:lvl w:ilvl="7" w:tplc="08160003" w:tentative="1">
+      <w:start w:val="1"/>
+      <w:numFmt w:val="bullet"/>
+      <w:lvlText w:val="o"/>
+      <w:lvlJc w:val="left"/>
+      <w:pPr>
+        <w:ind w:left="5760" w:hanging="360"/>
+      </w:pPr>
+      <w:rPr>
+        <w:rFonts w:ascii="Courier New" w:hAnsi="Courier New" w:cs="Courier New" w:hint="default"/>
+      </w:rPr>
+    </w:lvl>
+    <w:lvl w:ilvl="8" w:tplc="08160005" w:tentative="1">
+      <w:start w:val="1"/>
+      <w:numFmt w:val="bullet"/>
+      <w:lvlText w:val=""/>
+      <w:lvlJc w:val="left"/>
+      <w:pPr>
+        <w:ind w:left="6480" w:hanging="360"/>
+      </w:pPr>
+      <w:rPr>
+        <w:rFonts w:ascii="Wingdings" w:hAnsi="Wingdings" w:hint="default"/>
+      </w:rPr>
+    </w:lvl>
+  </w:abstractNum>
+  <w:abstractNum w:abstractNumId="1" w15:restartNumberingAfterBreak="0">
     <w:nsid w:val="27117B26"/>
     <w:multiLevelType w:val="hybridMultilevel"/>
     <w:tmpl w:val="426801C4"/>
@@ -1274,7 +1414,7 @@
       </w:pPr>
     </w:lvl>
   </w:abstractNum>
-  <w:abstractNum w:abstractNumId="1" w15:restartNumberingAfterBreak="0">
+  <w:abstractNum w:abstractNumId="2" w15:restartNumberingAfterBreak="0">
     <w:nsid w:val="45562DB9"/>
     <w:multiLevelType w:val="hybridMultilevel"/>
     <w:tmpl w:val="B730278E"/>
@@ -1387,7 +1527,7 @@
       </w:rPr>
     </w:lvl>
   </w:abstractNum>
-  <w:abstractNum w:abstractNumId="2" w15:restartNumberingAfterBreak="0">
+  <w:abstractNum w:abstractNumId="3" w15:restartNumberingAfterBreak="0">
     <w:nsid w:val="56AD6531"/>
     <w:multiLevelType w:val="hybridMultilevel"/>
     <w:tmpl w:val="A9301710"/>
@@ -1473,7 +1613,7 @@
       </w:pPr>
     </w:lvl>
   </w:abstractNum>
-  <w:abstractNum w:abstractNumId="3" w15:restartNumberingAfterBreak="0">
+  <w:abstractNum w:abstractNumId="4" w15:restartNumberingAfterBreak="0">
     <w:nsid w:val="58A1517A"/>
     <w:multiLevelType w:val="hybridMultilevel"/>
     <w:tmpl w:val="1400A96E"/>
@@ -1586,7 +1726,7 @@
       </w:rPr>
     </w:lvl>
   </w:abstractNum>
-  <w:abstractNum w:abstractNumId="4" w15:restartNumberingAfterBreak="0">
+  <w:abstractNum w:abstractNumId="5" w15:restartNumberingAfterBreak="0">
     <w:nsid w:val="5DEC6D63"/>
     <w:multiLevelType w:val="multilevel"/>
     <w:tmpl w:val="83B8896A"/>
@@ -1735,7 +1875,7 @@
       </w:rPr>
     </w:lvl>
   </w:abstractNum>
-  <w:abstractNum w:abstractNumId="5" w15:restartNumberingAfterBreak="0">
+  <w:abstractNum w:abstractNumId="6" w15:restartNumberingAfterBreak="0">
     <w:nsid w:val="628975FF"/>
     <w:multiLevelType w:val="hybridMultilevel"/>
     <w:tmpl w:val="0DD4D078"/>
@@ -1848,7 +1988,7 @@
       </w:rPr>
     </w:lvl>
   </w:abstractNum>
-  <w:abstractNum w:abstractNumId="6" w15:restartNumberingAfterBreak="0">
+  <w:abstractNum w:abstractNumId="7" w15:restartNumberingAfterBreak="0">
     <w:nsid w:val="7B8E4B11"/>
     <w:multiLevelType w:val="hybridMultilevel"/>
     <w:tmpl w:val="15CEBFE6"/>
@@ -1935,25 +2075,28 @@
     </w:lvl>
   </w:abstractNum>
   <w:num w:numId="1">
-    <w:abstractNumId w:val="0"/>
+    <w:abstractNumId w:val="1"/>
   </w:num>
   <w:num w:numId="2">
+    <w:abstractNumId w:val="4"/>
+  </w:num>
+  <w:num w:numId="3">
+    <w:abstractNumId w:val="5"/>
+  </w:num>
+  <w:num w:numId="4">
+    <w:abstractNumId w:val="7"/>
+  </w:num>
+  <w:num w:numId="5">
     <w:abstractNumId w:val="3"/>
   </w:num>
-  <w:num w:numId="3">
-    <w:abstractNumId w:val="4"/>
-  </w:num>
-  <w:num w:numId="4">
+  <w:num w:numId="6">
     <w:abstractNumId w:val="6"/>
   </w:num>
-  <w:num w:numId="5">
+  <w:num w:numId="7">
     <w:abstractNumId w:val="2"/>
   </w:num>
-  <w:num w:numId="6">
-    <w:abstractNumId w:val="5"/>
-  </w:num>
-  <w:num w:numId="7">
-    <w:abstractNumId w:val="1"/>
+  <w:num w:numId="8">
+    <w:abstractNumId w:val="0"/>
   </w:num>
 </w:numbering>
 </file>

</xml_diff>